<commit_message>
mongo db and docs
</commit_message>
<xml_diff>
--- a/Justification of choices.docx
+++ b/Justification of choices.docx
@@ -1,6 +1,6 @@
 
 <file path=word/document.xml><?xml version="1.0" encoding="utf-8"?>
-<w:document xmlns:wpc="http://schemas.microsoft.com/office/word/2010/wordprocessingCanvas" xmlns:cx="http://schemas.microsoft.com/office/drawing/2014/chartex" xmlns:cx1="http://schemas.microsoft.com/office/drawing/2015/9/8/chartex" xmlns:cx2="http://schemas.microsoft.com/office/drawing/2015/10/21/chartex" xmlns:mc="http://schemas.openxmlformats.org/markup-compatibility/2006" xmlns:o="urn:schemas-microsoft-com:office:office" xmlns:r="http://schemas.openxmlformats.org/officeDocument/2006/relationships" xmlns:m="http://schemas.openxmlformats.org/officeDocument/2006/math" xmlns:v="urn:schemas-microsoft-com:vml" xmlns:wp14="http://schemas.microsoft.com/office/word/2010/wordprocessingDrawing" xmlns:wp="http://schemas.openxmlformats.org/drawingml/2006/wordprocessingDrawing" xmlns:w10="urn:schemas-microsoft-com:office:word" xmlns:w="http://schemas.openxmlformats.org/wordprocessingml/2006/main" xmlns:w14="http://schemas.microsoft.com/office/word/2010/wordml" xmlns:w15="http://schemas.microsoft.com/office/word/2012/wordml" xmlns:w16se="http://schemas.microsoft.com/office/word/2015/wordml/symex" xmlns:wpg="http://schemas.microsoft.com/office/word/2010/wordprocessingGroup" xmlns:wpi="http://schemas.microsoft.com/office/word/2010/wordprocessingInk" xmlns:wne="http://schemas.microsoft.com/office/word/2006/wordml" xmlns:wps="http://schemas.microsoft.com/office/word/2010/wordprocessingShape" mc:Ignorable="w14 w15 w16se wp14">
+<w:document xmlns:wpc="http://schemas.microsoft.com/office/word/2010/wordprocessingCanvas" xmlns:mo="http://schemas.microsoft.com/office/mac/office/2008/main" xmlns:mc="http://schemas.openxmlformats.org/markup-compatibility/2006" xmlns:mv="urn:schemas-microsoft-com:mac:vml" xmlns:o="urn:schemas-microsoft-com:office:office" xmlns:r="http://schemas.openxmlformats.org/officeDocument/2006/relationships" xmlns:m="http://schemas.openxmlformats.org/officeDocument/2006/math" xmlns:v="urn:schemas-microsoft-com:vml" xmlns:wp14="http://schemas.microsoft.com/office/word/2010/wordprocessingDrawing" xmlns:wp="http://schemas.openxmlformats.org/drawingml/2006/wordprocessingDrawing" xmlns:w10="urn:schemas-microsoft-com:office:word" xmlns:w="http://schemas.openxmlformats.org/wordprocessingml/2006/main" xmlns:w14="http://schemas.microsoft.com/office/word/2010/wordml" xmlns:w15="http://schemas.microsoft.com/office/word/2012/wordml" xmlns:wpg="http://schemas.microsoft.com/office/word/2010/wordprocessingGroup" xmlns:wpi="http://schemas.microsoft.com/office/word/2010/wordprocessingInk" xmlns:wne="http://schemas.microsoft.com/office/word/2006/wordml" xmlns:wps="http://schemas.microsoft.com/office/word/2010/wordprocessingShape" mc:Ignorable="w14 w15 wp14">
   <w:body>
     <w:p>
       <w:pPr>
@@ -21,6 +21,13 @@
     </w:p>
     <w:sdt>
       <w:sdtPr>
+        <w:rPr>
+          <w:rFonts w:asciiTheme="minorHAnsi" w:eastAsiaTheme="minorHAnsi" w:hAnsiTheme="minorHAnsi" w:cstheme="minorBidi"/>
+          <w:color w:val="auto"/>
+          <w:sz w:val="22"/>
+          <w:szCs w:val="22"/>
+          <w:lang w:val="en-GB"/>
+        </w:rPr>
         <w:id w:val="-1925188129"/>
         <w:docPartObj>
           <w:docPartGallery w:val="Table of Contents"/>
@@ -29,14 +36,9 @@
       </w:sdtPr>
       <w:sdtEndPr>
         <w:rPr>
-          <w:rFonts w:asciiTheme="minorHAnsi" w:eastAsiaTheme="minorHAnsi" w:hAnsiTheme="minorHAnsi" w:cstheme="minorBidi"/>
           <w:b/>
           <w:bCs/>
           <w:noProof/>
-          <w:color w:val="auto"/>
-          <w:sz w:val="22"/>
-          <w:szCs w:val="22"/>
-          <w:lang w:val="en-GB"/>
         </w:rPr>
       </w:sdtEndPr>
       <w:sdtContent>
@@ -629,14 +631,12 @@
           <w:sz w:val="24"/>
         </w:rPr>
       </w:pPr>
-      <w:proofErr w:type="spellStart"/>
       <w:r>
         <w:rPr>
           <w:sz w:val="24"/>
         </w:rPr>
         <w:t>Kotlin</w:t>
       </w:r>
-      <w:proofErr w:type="spellEnd"/>
     </w:p>
     <w:p>
       <w:pPr>
@@ -659,16 +659,17 @@
         <w:rPr>
           <w:sz w:val="24"/>
         </w:rPr>
-        <w:t>/</w:t>
-      </w:r>
-      <w:proofErr w:type="spellStart"/>
-      <w:r>
+        <w:t>/Vuforia</w:t>
+      </w:r>
+    </w:p>
+    <w:p>
+      <w:pPr>
+        <w:pStyle w:val="ListParagraph"/>
+        <w:ind w:left="1440"/>
         <w:rPr>
           <w:sz w:val="24"/>
         </w:rPr>
-        <w:t>Vuforia</w:t>
-      </w:r>
-      <w:proofErr w:type="spellEnd"/>
+      </w:pPr>
     </w:p>
     <w:p>
       <w:pPr>
@@ -726,21 +727,7 @@
         <w:rPr>
           <w:sz w:val="24"/>
         </w:rPr>
-        <w:t xml:space="preserve"> Used in current </w:t>
-      </w:r>
-      <w:proofErr w:type="spellStart"/>
-      <w:r>
-        <w:rPr>
-          <w:sz w:val="24"/>
-        </w:rPr>
-        <w:t>Sabisu</w:t>
-      </w:r>
-      <w:proofErr w:type="spellEnd"/>
-      <w:r>
-        <w:rPr>
-          <w:sz w:val="24"/>
-        </w:rPr>
-        <w:t xml:space="preserve"> apps, familiar to the client</w:t>
+        <w:t xml:space="preserve"> Used in current Sabisu apps, familiar to the client</w:t>
       </w:r>
     </w:p>
     <w:p>
@@ -766,12 +753,10 @@
         <w:pStyle w:val="Heading2"/>
       </w:pPr>
       <w:bookmarkStart w:id="2" w:name="_Toc468711921"/>
-      <w:proofErr w:type="spellStart"/>
       <w:r>
         <w:t>Kotlin</w:t>
       </w:r>
       <w:bookmarkEnd w:id="2"/>
-      <w:proofErr w:type="spellEnd"/>
     </w:p>
     <w:p>
       <w:pPr>
@@ -837,21 +822,7 @@
         <w:rPr>
           <w:sz w:val="24"/>
         </w:rPr>
-        <w:t xml:space="preserve">Interoperability between java and </w:t>
-      </w:r>
-      <w:proofErr w:type="spellStart"/>
-      <w:r>
-        <w:rPr>
-          <w:sz w:val="24"/>
-        </w:rPr>
-        <w:t>kotlin</w:t>
-      </w:r>
-      <w:proofErr w:type="spellEnd"/>
-      <w:r>
-        <w:rPr>
-          <w:sz w:val="24"/>
-        </w:rPr>
-        <w:t>, can use existing Java libraries</w:t>
+        <w:t>Interoperability between java and kotlin, can use existing Java libraries</w:t>
       </w:r>
     </w:p>
     <w:p>
@@ -918,14 +889,9 @@
       </w:pPr>
       <w:bookmarkStart w:id="3" w:name="_Toc468711922"/>
       <w:r>
-        <w:t>C#/Unity/</w:t>
-      </w:r>
-      <w:proofErr w:type="spellStart"/>
-      <w:r>
-        <w:t>Vuforia</w:t>
+        <w:t>C#/Unity/Vuforia</w:t>
       </w:r>
       <w:bookmarkEnd w:id="3"/>
-      <w:proofErr w:type="spellEnd"/>
     </w:p>
     <w:p>
       <w:r>
@@ -940,13 +906,8 @@
           <w:numId w:val="5"/>
         </w:numPr>
       </w:pPr>
-      <w:proofErr w:type="spellStart"/>
-      <w:r>
-        <w:t>Vuforia</w:t>
-      </w:r>
-      <w:proofErr w:type="spellEnd"/>
-      <w:r>
-        <w:t xml:space="preserve"> SDK is meant specifically for AR</w:t>
+      <w:r>
+        <w:t>Vuforia SDK is meant specifically for AR</w:t>
       </w:r>
     </w:p>
     <w:p>
@@ -1015,7 +976,31 @@
         <w:t>Possible cost of unity pro</w:t>
       </w:r>
     </w:p>
-    <w:p/>
+    <w:p>
+      <w:pPr>
+        <w:pStyle w:val="ListParagraph"/>
+        <w:ind w:left="1440"/>
+      </w:pPr>
+    </w:p>
+    <w:p>
+      <w:r>
+        <w:t xml:space="preserve">I will be developing the Android app in Java, this is because it is a familiar language to me and I have previous experience of developing for Android in java. </w:t>
+      </w:r>
+      <w:r>
+        <w:t>Although Kotlin is a viable cand</w:t>
+      </w:r>
+      <w:r>
+        <w:t>idate I think that because it works interchangeably with Java but isn’t fully developed for Android it would result in a mix of languages which could prove to be difficult for both development and maintainability.</w:t>
+      </w:r>
+    </w:p>
+    <w:p>
+      <w:r>
+        <w:t xml:space="preserve">The Vuforia plug in for unity was suggested to me by my client. It does allow easy access to the android camera and image recognition capabilities which would help to create an impressive looking </w:t>
+      </w:r>
+      <w:r>
+        <w:t xml:space="preserve">application. However, as unity is C# based it would mean that I would be losing out on any of the already developed Android libraries that are available. Furthermore although there is image recognition available it requires a complex shape as a base in order to identify it, so this would not be suitable for the situation my application would be used in. </w:t>
+      </w:r>
+    </w:p>
     <w:p>
       <w:pPr>
         <w:pStyle w:val="Heading1"/>
@@ -1026,7 +1011,6 @@
       </w:r>
       <w:bookmarkEnd w:id="4"/>
     </w:p>
-    <w:p/>
     <w:p>
       <w:pPr>
         <w:pStyle w:val="Heading2"/>
@@ -1157,13 +1141,8 @@
         </w:numPr>
       </w:pPr>
       <w:r>
-        <w:t xml:space="preserve">Already familiar with </w:t>
-      </w:r>
-      <w:proofErr w:type="spellStart"/>
-      <w:r>
-        <w:t>javascript</w:t>
-      </w:r>
-      <w:proofErr w:type="spellEnd"/>
+        <w:t>Already familiar with javascript</w:t>
+      </w:r>
     </w:p>
     <w:p>
       <w:pPr>
@@ -1174,21 +1153,11 @@
         </w:numPr>
       </w:pPr>
       <w:r>
-        <w:t xml:space="preserve">Good for low </w:t>
-      </w:r>
-      <w:proofErr w:type="spellStart"/>
-      <w:r>
-        <w:t>cpu</w:t>
-      </w:r>
-      <w:proofErr w:type="spellEnd"/>
-      <w:r>
-        <w:t xml:space="preserve"> </w:t>
+        <w:t xml:space="preserve">Good for low cpu </w:t>
       </w:r>
       <w:r>
         <w:t>intensive tasks</w:t>
       </w:r>
-      <w:bookmarkStart w:id="7" w:name="_GoBack"/>
-      <w:bookmarkEnd w:id="7"/>
     </w:p>
     <w:p>
       <w:r>
@@ -1207,12 +1176,31 @@
         <w:t>Still some things to learn</w:t>
       </w:r>
     </w:p>
-    <w:p/>
+    <w:p>
+      <w:r>
+        <w:t>For the server side language of the web admin application</w:t>
+      </w:r>
+      <w:r>
+        <w:t xml:space="preserve"> I will be using Node JS. Node JS means that the application will be </w:t>
+      </w:r>
+      <w:r>
+        <w:t>operating system agnostic so it will work wherever it is deployed.</w:t>
+      </w:r>
+      <w:r>
+        <w:t xml:space="preserve"> Also as it is only </w:t>
+      </w:r>
+      <w:r>
+        <w:t>a small application a full .net application would be too heavy.</w:t>
+      </w:r>
+      <w:bookmarkStart w:id="7" w:name="_GoBack"/>
+      <w:bookmarkEnd w:id="7"/>
+    </w:p>
     <w:p>
       <w:pPr>
         <w:pStyle w:val="Heading1"/>
       </w:pPr>
       <w:r>
+        <w:lastRenderedPageBreak/>
         <w:t>IDE for Android App</w:t>
       </w:r>
     </w:p>
@@ -1324,8 +1312,8 @@
 </file>
 
 <file path=word/numbering.xml><?xml version="1.0" encoding="utf-8"?>
-<w:numbering xmlns:wpc="http://schemas.microsoft.com/office/word/2010/wordprocessingCanvas" xmlns:cx="http://schemas.microsoft.com/office/drawing/2014/chartex" xmlns:cx1="http://schemas.microsoft.com/office/drawing/2015/9/8/chartex" xmlns:cx2="http://schemas.microsoft.com/office/drawing/2015/10/21/chartex" xmlns:mc="http://schemas.openxmlformats.org/markup-compatibility/2006" xmlns:o="urn:schemas-microsoft-com:office:office" xmlns:r="http://schemas.openxmlformats.org/officeDocument/2006/relationships" xmlns:m="http://schemas.openxmlformats.org/officeDocument/2006/math" xmlns:v="urn:schemas-microsoft-com:vml" xmlns:wp14="http://schemas.microsoft.com/office/word/2010/wordprocessingDrawing" xmlns:wp="http://schemas.openxmlformats.org/drawingml/2006/wordprocessingDrawing" xmlns:w10="urn:schemas-microsoft-com:office:word" xmlns:w="http://schemas.openxmlformats.org/wordprocessingml/2006/main" xmlns:w14="http://schemas.microsoft.com/office/word/2010/wordml" xmlns:w15="http://schemas.microsoft.com/office/word/2012/wordml" xmlns:w16se="http://schemas.microsoft.com/office/word/2015/wordml/symex" xmlns:wpg="http://schemas.microsoft.com/office/word/2010/wordprocessingGroup" xmlns:wpi="http://schemas.microsoft.com/office/word/2010/wordprocessingInk" xmlns:wne="http://schemas.microsoft.com/office/word/2006/wordml" xmlns:wps="http://schemas.microsoft.com/office/word/2010/wordprocessingShape" mc:Ignorable="w14 w15 w16se wp14">
-  <w:abstractNum w:abstractNumId="0" w15:restartNumberingAfterBreak="0">
+<w:numbering xmlns:wpc="http://schemas.microsoft.com/office/word/2010/wordprocessingCanvas" xmlns:mo="http://schemas.microsoft.com/office/mac/office/2008/main" xmlns:mc="http://schemas.openxmlformats.org/markup-compatibility/2006" xmlns:mv="urn:schemas-microsoft-com:mac:vml" xmlns:o="urn:schemas-microsoft-com:office:office" xmlns:r="http://schemas.openxmlformats.org/officeDocument/2006/relationships" xmlns:m="http://schemas.openxmlformats.org/officeDocument/2006/math" xmlns:v="urn:schemas-microsoft-com:vml" xmlns:wp14="http://schemas.microsoft.com/office/word/2010/wordprocessingDrawing" xmlns:wp="http://schemas.openxmlformats.org/drawingml/2006/wordprocessingDrawing" xmlns:w10="urn:schemas-microsoft-com:office:word" xmlns:w="http://schemas.openxmlformats.org/wordprocessingml/2006/main" xmlns:w14="http://schemas.microsoft.com/office/word/2010/wordml" xmlns:w15="http://schemas.microsoft.com/office/word/2012/wordml" xmlns:wpg="http://schemas.microsoft.com/office/word/2010/wordprocessingGroup" xmlns:wpi="http://schemas.microsoft.com/office/word/2010/wordprocessingInk" xmlns:wne="http://schemas.microsoft.com/office/word/2006/wordml" xmlns:wps="http://schemas.microsoft.com/office/word/2010/wordprocessingShape" mc:Ignorable="w14 w15 wp14">
+  <w:abstractNum w:abstractNumId="0">
     <w:nsid w:val="0C9B5862"/>
     <w:multiLevelType w:val="hybridMultilevel"/>
     <w:tmpl w:val="01624C8E"/>
@@ -1438,7 +1426,7 @@
       </w:rPr>
     </w:lvl>
   </w:abstractNum>
-  <w:abstractNum w:abstractNumId="1" w15:restartNumberingAfterBreak="0">
+  <w:abstractNum w:abstractNumId="1">
     <w:nsid w:val="2BBD3407"/>
     <w:multiLevelType w:val="hybridMultilevel"/>
     <w:tmpl w:val="6550246A"/>
@@ -1551,7 +1539,7 @@
       </w:rPr>
     </w:lvl>
   </w:abstractNum>
-  <w:abstractNum w:abstractNumId="2" w15:restartNumberingAfterBreak="0">
+  <w:abstractNum w:abstractNumId="2">
     <w:nsid w:val="3BFA323D"/>
     <w:multiLevelType w:val="hybridMultilevel"/>
     <w:tmpl w:val="C61A55E0"/>
@@ -1664,7 +1652,7 @@
       </w:rPr>
     </w:lvl>
   </w:abstractNum>
-  <w:abstractNum w:abstractNumId="3" w15:restartNumberingAfterBreak="0">
+  <w:abstractNum w:abstractNumId="3">
     <w:nsid w:val="3D4A03EB"/>
     <w:multiLevelType w:val="hybridMultilevel"/>
     <w:tmpl w:val="15886FBA"/>
@@ -1777,7 +1765,7 @@
       </w:rPr>
     </w:lvl>
   </w:abstractNum>
-  <w:abstractNum w:abstractNumId="4" w15:restartNumberingAfterBreak="0">
+  <w:abstractNum w:abstractNumId="4">
     <w:nsid w:val="58C95A5C"/>
     <w:multiLevelType w:val="hybridMultilevel"/>
     <w:tmpl w:val="812AC248"/>
@@ -1890,7 +1878,7 @@
       </w:rPr>
     </w:lvl>
   </w:abstractNum>
-  <w:abstractNum w:abstractNumId="5" w15:restartNumberingAfterBreak="0">
+  <w:abstractNum w:abstractNumId="5">
     <w:nsid w:val="5EDD0642"/>
     <w:multiLevelType w:val="hybridMultilevel"/>
     <w:tmpl w:val="7C8A21B2"/>
@@ -2003,7 +1991,7 @@
       </w:rPr>
     </w:lvl>
   </w:abstractNum>
-  <w:abstractNum w:abstractNumId="6" w15:restartNumberingAfterBreak="0">
+  <w:abstractNum w:abstractNumId="6">
     <w:nsid w:val="65291786"/>
     <w:multiLevelType w:val="hybridMultilevel"/>
     <w:tmpl w:val="2DBE5F56"/>
@@ -2116,7 +2104,7 @@
       </w:rPr>
     </w:lvl>
   </w:abstractNum>
-  <w:abstractNum w:abstractNumId="7" w15:restartNumberingAfterBreak="0">
+  <w:abstractNum w:abstractNumId="7">
     <w:nsid w:val="719D6E6E"/>
     <w:multiLevelType w:val="hybridMultilevel"/>
     <w:tmpl w:val="669000C4"/>
@@ -2229,7 +2217,7 @@
       </w:rPr>
     </w:lvl>
   </w:abstractNum>
-  <w:abstractNum w:abstractNumId="8" w15:restartNumberingAfterBreak="0">
+  <w:abstractNum w:abstractNumId="8">
     <w:nsid w:val="7ECB06FF"/>
     <w:multiLevelType w:val="hybridMultilevel"/>
     <w:tmpl w:val="2606FE96"/>
@@ -2373,7 +2361,7 @@
 </file>
 
 <file path=word/styles.xml><?xml version="1.0" encoding="utf-8"?>
-<w:styles xmlns:mc="http://schemas.openxmlformats.org/markup-compatibility/2006" xmlns:r="http://schemas.openxmlformats.org/officeDocument/2006/relationships" xmlns:w="http://schemas.openxmlformats.org/wordprocessingml/2006/main" xmlns:w14="http://schemas.microsoft.com/office/word/2010/wordml" xmlns:w15="http://schemas.microsoft.com/office/word/2012/wordml" xmlns:w16se="http://schemas.microsoft.com/office/word/2015/wordml/symex" mc:Ignorable="w14 w15 w16se">
+<w:styles xmlns:mc="http://schemas.openxmlformats.org/markup-compatibility/2006" xmlns:r="http://schemas.openxmlformats.org/officeDocument/2006/relationships" xmlns:w="http://schemas.openxmlformats.org/wordprocessingml/2006/main" xmlns:w14="http://schemas.microsoft.com/office/word/2010/wordml" xmlns:w15="http://schemas.microsoft.com/office/word/2012/wordml" mc:Ignorable="w14 w15">
   <w:docDefaults>
     <w:rPrDefault>
       <w:rPr>
@@ -2389,7 +2377,7 @@
       </w:pPr>
     </w:pPrDefault>
   </w:docDefaults>
-  <w:latentStyles w:defLockedState="0" w:defUIPriority="99" w:defSemiHidden="0" w:defUnhideWhenUsed="0" w:defQFormat="0" w:count="372">
+  <w:latentStyles w:defLockedState="0" w:defUIPriority="99" w:defSemiHidden="0" w:defUnhideWhenUsed="0" w:defQFormat="0" w:count="382">
     <w:lsdException w:name="Normal" w:uiPriority="0" w:qFormat="1"/>
     <w:lsdException w:name="heading 1" w:uiPriority="9" w:qFormat="1"/>
     <w:lsdException w:name="heading 2" w:semiHidden="1" w:uiPriority="9" w:unhideWhenUsed="1" w:qFormat="1"/>
@@ -2759,6 +2747,7 @@
     <w:lsdException w:name="List Table 6 Colorful Accent 6" w:uiPriority="51"/>
     <w:lsdException w:name="List Table 7 Colorful Accent 6" w:uiPriority="52"/>
     <w:lsdException w:name="Mention" w:semiHidden="1" w:unhideWhenUsed="1"/>
+    <w:lsdException w:name="Smart Hyperlink" w:semiHidden="1" w:unhideWhenUsed="1"/>
   </w:latentStyles>
   <w:style w:type="paragraph" w:default="1" w:styleId="Normal">
     <w:name w:val="Normal"/>
@@ -3239,7 +3228,7 @@
 </file>
 
 <file path=customXml/itemProps1.xml><?xml version="1.0" encoding="utf-8"?>
-<ds:datastoreItem xmlns:ds="http://schemas.openxmlformats.org/officeDocument/2006/customXml" ds:itemID="{5CC74D0C-CB12-44BD-8E19-BA43F6117A0D}">
+<ds:datastoreItem xmlns:ds="http://schemas.openxmlformats.org/officeDocument/2006/customXml" ds:itemID="{65DF3763-5BF4-4E47-99C7-909115A2F401}">
   <ds:schemaRefs>
     <ds:schemaRef ds:uri="http://schemas.openxmlformats.org/officeDocument/2006/bibliography"/>
   </ds:schemaRefs>

</xml_diff>